<commit_message>
fixed bullet points for .DOC compatibility
</commit_message>
<xml_diff>
--- a/docs/Rafael_Lacerda_CV.docx
+++ b/docs/Rafael_Lacerda_CV.docx
@@ -358,7 +358,7 @@
           <w:rFonts w:ascii="Roboto" w:cs="Roboto" w:eastAsia="Roboto" w:hAnsi="Roboto"/>
           <w:rtl w:val="0"/>
         </w:rPr>
-        <w:t xml:space="preserve">Explored advances in Deep Learning and NLP literature to implement document ranking prototypes</w:t>
+        <w:t xml:space="preserve">Explored advances in Deep Learning and NLP literature to implement document ranking prototypes. Used Python, Spacy, Tensorflow, Keras.</w:t>
       </w:r>
     </w:p>
     <w:p>
@@ -1178,14 +1178,9 @@
     </w:p>
     <w:p>
       <w:pPr>
-        <w:numPr>
-          <w:ilvl w:val="0"/>
-          <w:numId w:val="1"/>
-        </w:numPr>
-        <w:ind w:left="990" w:hanging="360"/>
-        <w:rPr>
-          <w:rFonts w:ascii="Georgia" w:cs="Georgia" w:eastAsia="Georgia" w:hAnsi="Georgia"/>
-          <w:b w:val="1"/>
+        <w:ind w:left="360" w:firstLine="0"/>
+        <w:rPr>
+          <w:rFonts w:ascii="Roboto" w:cs="Roboto" w:eastAsia="Roboto" w:hAnsi="Roboto"/>
         </w:rPr>
       </w:pPr>
       <w:r>
@@ -1206,14 +1201,9 @@
     </w:p>
     <w:p>
       <w:pPr>
-        <w:numPr>
-          <w:ilvl w:val="0"/>
-          <w:numId w:val="1"/>
-        </w:numPr>
-        <w:ind w:left="990" w:hanging="360"/>
-        <w:rPr>
-          <w:rFonts w:ascii="Roboto" w:cs="Roboto" w:eastAsia="Roboto" w:hAnsi="Roboto"/>
-          <w:b w:val="1"/>
+        <w:ind w:left="360" w:firstLine="0"/>
+        <w:rPr>
+          <w:rFonts w:ascii="Roboto" w:cs="Roboto" w:eastAsia="Roboto" w:hAnsi="Roboto"/>
         </w:rPr>
       </w:pPr>
       <w:r>
@@ -1234,14 +1224,9 @@
     </w:p>
     <w:p>
       <w:pPr>
-        <w:numPr>
-          <w:ilvl w:val="0"/>
-          <w:numId w:val="1"/>
-        </w:numPr>
-        <w:ind w:left="990" w:hanging="360"/>
-        <w:rPr>
-          <w:rFonts w:ascii="Roboto" w:cs="Roboto" w:eastAsia="Roboto" w:hAnsi="Roboto"/>
-          <w:b w:val="1"/>
+        <w:ind w:left="360" w:firstLine="0"/>
+        <w:rPr>
+          <w:rFonts w:ascii="Roboto" w:cs="Roboto" w:eastAsia="Roboto" w:hAnsi="Roboto"/>
         </w:rPr>
       </w:pPr>
       <w:r>
@@ -1262,14 +1247,9 @@
     </w:p>
     <w:p>
       <w:pPr>
-        <w:numPr>
-          <w:ilvl w:val="0"/>
-          <w:numId w:val="1"/>
-        </w:numPr>
-        <w:ind w:left="990" w:hanging="360"/>
-        <w:rPr>
-          <w:rFonts w:ascii="Roboto" w:cs="Roboto" w:eastAsia="Roboto" w:hAnsi="Roboto"/>
-          <w:u w:val="none"/>
+        <w:ind w:left="360" w:firstLine="0"/>
+        <w:rPr>
+          <w:rFonts w:ascii="Roboto" w:cs="Roboto" w:eastAsia="Roboto" w:hAnsi="Roboto"/>
         </w:rPr>
       </w:pPr>
       <w:r>
@@ -1290,14 +1270,9 @@
     </w:p>
     <w:p>
       <w:pPr>
-        <w:numPr>
-          <w:ilvl w:val="0"/>
-          <w:numId w:val="1"/>
-        </w:numPr>
-        <w:ind w:left="990" w:hanging="360"/>
-        <w:rPr>
-          <w:rFonts w:ascii="Roboto" w:cs="Roboto" w:eastAsia="Roboto" w:hAnsi="Roboto"/>
-          <w:b w:val="1"/>
+        <w:ind w:left="360" w:firstLine="0"/>
+        <w:rPr>
+          <w:rFonts w:ascii="Roboto" w:cs="Roboto" w:eastAsia="Roboto" w:hAnsi="Roboto"/>
         </w:rPr>
       </w:pPr>
       <w:r>
@@ -1318,14 +1293,9 @@
     </w:p>
     <w:p>
       <w:pPr>
-        <w:numPr>
-          <w:ilvl w:val="0"/>
-          <w:numId w:val="1"/>
-        </w:numPr>
-        <w:ind w:left="990" w:hanging="360"/>
-        <w:rPr>
-          <w:rFonts w:ascii="Roboto" w:cs="Roboto" w:eastAsia="Roboto" w:hAnsi="Roboto"/>
-          <w:b w:val="1"/>
+        <w:ind w:left="360" w:firstLine="0"/>
+        <w:rPr>
+          <w:rFonts w:ascii="Roboto" w:cs="Roboto" w:eastAsia="Roboto" w:hAnsi="Roboto"/>
         </w:rPr>
       </w:pPr>
       <w:r>
@@ -1346,14 +1316,9 @@
     </w:p>
     <w:p>
       <w:pPr>
-        <w:numPr>
-          <w:ilvl w:val="0"/>
-          <w:numId w:val="1"/>
-        </w:numPr>
-        <w:ind w:left="990" w:hanging="360"/>
-        <w:rPr>
-          <w:rFonts w:ascii="Roboto" w:cs="Roboto" w:eastAsia="Roboto" w:hAnsi="Roboto"/>
-          <w:b w:val="1"/>
+        <w:ind w:left="360" w:firstLine="0"/>
+        <w:rPr>
+          <w:rFonts w:ascii="Roboto" w:cs="Roboto" w:eastAsia="Roboto" w:hAnsi="Roboto"/>
         </w:rPr>
       </w:pPr>
       <w:r>
@@ -1410,11 +1375,12 @@
       <w:pPr>
         <w:numPr>
           <w:ilvl w:val="0"/>
-          <w:numId w:val="1"/>
-        </w:numPr>
-        <w:ind w:left="990" w:hanging="360"/>
-        <w:rPr>
-          <w:rFonts w:ascii="Roboto" w:cs="Roboto" w:eastAsia="Roboto" w:hAnsi="Roboto"/>
+          <w:numId w:val="3"/>
+        </w:numPr>
+        <w:ind w:left="720" w:hanging="360"/>
+        <w:rPr>
+          <w:rFonts w:ascii="Roboto" w:cs="Roboto" w:eastAsia="Roboto" w:hAnsi="Roboto"/>
+          <w:u w:val="none"/>
         </w:rPr>
       </w:pPr>
       <w:r>
@@ -1423,6 +1389,46 @@
           <w:rtl w:val="0"/>
         </w:rPr>
         <w:t xml:space="preserve">Computational graph framework to chain video filters. Used OpenCV, Python, Numpy (2019).</w:t>
+      </w:r>
+    </w:p>
+    <w:p>
+      <w:pPr>
+        <w:numPr>
+          <w:ilvl w:val="0"/>
+          <w:numId w:val="3"/>
+        </w:numPr>
+        <w:ind w:left="720" w:hanging="360"/>
+        <w:rPr>
+          <w:rFonts w:ascii="Roboto" w:cs="Roboto" w:eastAsia="Roboto" w:hAnsi="Roboto"/>
+          <w:u w:val="none"/>
+        </w:rPr>
+      </w:pPr>
+      <w:r>
+        <w:rPr>
+          <w:rFonts w:ascii="Roboto" w:cs="Roboto" w:eastAsia="Roboto" w:hAnsi="Roboto"/>
+          <w:rtl w:val="0"/>
+        </w:rPr>
+        <w:t xml:space="preserve">Tensorflow-like API to chain image filters that operate spatial and temporal dimensions.</w:t>
+      </w:r>
+    </w:p>
+    <w:p>
+      <w:pPr>
+        <w:numPr>
+          <w:ilvl w:val="0"/>
+          <w:numId w:val="3"/>
+        </w:numPr>
+        <w:ind w:left="720" w:hanging="360"/>
+        <w:rPr>
+          <w:rFonts w:ascii="Roboto" w:cs="Roboto" w:eastAsia="Roboto" w:hAnsi="Roboto"/>
+          <w:u w:val="none"/>
+        </w:rPr>
+      </w:pPr>
+      <w:r>
+        <w:rPr>
+          <w:rFonts w:ascii="Roboto" w:cs="Roboto" w:eastAsia="Roboto" w:hAnsi="Roboto"/>
+          <w:rtl w:val="0"/>
+        </w:rPr>
+        <w:t xml:space="preserve">Emotion based movie recommendation system. Used Python, BeautifulSoup, Numpy (2016).</w:t>
       </w:r>
     </w:p>
     <w:p>
@@ -1431,7 +1437,7 @@
           <w:ilvl w:val="1"/>
           <w:numId w:val="1"/>
         </w:numPr>
-        <w:ind w:left="1440" w:hanging="360"/>
+        <w:ind w:left="1080" w:hanging="360"/>
         <w:rPr>
           <w:rFonts w:ascii="Roboto" w:cs="Roboto" w:eastAsia="Roboto" w:hAnsi="Roboto"/>
           <w:u w:val="none"/>
@@ -1442,7 +1448,7 @@
           <w:rFonts w:ascii="Roboto" w:cs="Roboto" w:eastAsia="Roboto" w:hAnsi="Roboto"/>
           <w:rtl w:val="0"/>
         </w:rPr>
-        <w:t xml:space="preserve">Tensorflow-like API to chain image filters that operate spatial and temporal dimensions.</w:t>
+        <w:t xml:space="preserve">Scraped movie scripts annotated with Ekman emotions throughout the timeline. Recommendations through similarity of emotional progression.</w:t>
       </w:r>
     </w:p>
     <w:p>
@@ -1451,26 +1457,27 @@
           <w:ilvl w:val="0"/>
           <w:numId w:val="1"/>
         </w:numPr>
-        <w:ind w:left="990" w:hanging="360"/>
-        <w:rPr>
-          <w:rFonts w:ascii="Roboto" w:cs="Roboto" w:eastAsia="Roboto" w:hAnsi="Roboto"/>
-        </w:rPr>
-      </w:pPr>
-      <w:r>
-        <w:rPr>
-          <w:rFonts w:ascii="Roboto" w:cs="Roboto" w:eastAsia="Roboto" w:hAnsi="Roboto"/>
-          <w:rtl w:val="0"/>
-        </w:rPr>
-        <w:t xml:space="preserve">Emotion based movie recommendation system. Used Python, BeautifulSoup, Numpy (2016).</w:t>
-      </w:r>
-    </w:p>
-    <w:p>
-      <w:pPr>
-        <w:numPr>
-          <w:ilvl w:val="1"/>
+        <w:ind w:left="720" w:hanging="360"/>
+        <w:rPr>
+          <w:rFonts w:ascii="Roboto" w:cs="Roboto" w:eastAsia="Roboto" w:hAnsi="Roboto"/>
+          <w:u w:val="none"/>
+        </w:rPr>
+      </w:pPr>
+      <w:r>
+        <w:rPr>
+          <w:rFonts w:ascii="Roboto" w:cs="Roboto" w:eastAsia="Roboto" w:hAnsi="Roboto"/>
+          <w:rtl w:val="0"/>
+        </w:rPr>
+        <w:t xml:space="preserve">BSc. Economics thesis on a time series model to measure the effects of uncertainty brought upon by Federal intervention on oil policy. Used the Gretl stats package for the regression model (2014).</w:t>
+      </w:r>
+    </w:p>
+    <w:p>
+      <w:pPr>
+        <w:numPr>
+          <w:ilvl w:val="0"/>
           <w:numId w:val="1"/>
         </w:numPr>
-        <w:ind w:left="1440" w:hanging="360"/>
+        <w:ind w:left="720" w:hanging="360"/>
         <w:rPr>
           <w:rFonts w:ascii="Roboto" w:cs="Roboto" w:eastAsia="Roboto" w:hAnsi="Roboto"/>
           <w:u w:val="none"/>
@@ -1481,7 +1488,7 @@
           <w:rFonts w:ascii="Roboto" w:cs="Roboto" w:eastAsia="Roboto" w:hAnsi="Roboto"/>
           <w:rtl w:val="0"/>
         </w:rPr>
-        <w:t xml:space="preserve">Scraped movie scripts annotated with Ekman emotions throughout the timeline. Recommendations through similarity of emotional progression.</w:t>
+        <w:t xml:space="preserve">6 month internship in real estate management (OR Investimentos) on financial modeling. Automated processes using VBA (2014).</w:t>
       </w:r>
     </w:p>
     <w:p>
@@ -1490,47 +1497,10 @@
           <w:ilvl w:val="0"/>
           <w:numId w:val="1"/>
         </w:numPr>
-        <w:ind w:left="990" w:hanging="360"/>
-        <w:rPr>
-          <w:rFonts w:ascii="Roboto" w:cs="Roboto" w:eastAsia="Roboto" w:hAnsi="Roboto"/>
-        </w:rPr>
-      </w:pPr>
-      <w:r>
-        <w:rPr>
-          <w:rFonts w:ascii="Roboto" w:cs="Roboto" w:eastAsia="Roboto" w:hAnsi="Roboto"/>
-          <w:rtl w:val="0"/>
-        </w:rPr>
-        <w:t xml:space="preserve">BSc. Economics thesis on a time series model to measure the effects of uncertainty brought upon by Federal intervention on oil policy. Used the Gretl stats package for the regression model (2014).</w:t>
-      </w:r>
-    </w:p>
-    <w:p>
-      <w:pPr>
-        <w:numPr>
-          <w:ilvl w:val="0"/>
-          <w:numId w:val="1"/>
-        </w:numPr>
-        <w:ind w:left="990" w:hanging="360"/>
-        <w:rPr>
-          <w:rFonts w:ascii="Roboto" w:cs="Roboto" w:eastAsia="Roboto" w:hAnsi="Roboto"/>
-        </w:rPr>
-      </w:pPr>
-      <w:r>
-        <w:rPr>
-          <w:rFonts w:ascii="Roboto" w:cs="Roboto" w:eastAsia="Roboto" w:hAnsi="Roboto"/>
-          <w:rtl w:val="0"/>
-        </w:rPr>
-        <w:t xml:space="preserve">6 month internship in real estate management (OR Investimentos) on financial modeling. Automated processes using VBA (2014).</w:t>
-      </w:r>
-    </w:p>
-    <w:p>
-      <w:pPr>
-        <w:numPr>
-          <w:ilvl w:val="0"/>
-          <w:numId w:val="1"/>
-        </w:numPr>
-        <w:ind w:left="990" w:hanging="360"/>
-        <w:rPr>
-          <w:rFonts w:ascii="Roboto" w:cs="Roboto" w:eastAsia="Roboto" w:hAnsi="Roboto"/>
+        <w:ind w:left="720" w:hanging="360"/>
+        <w:rPr>
+          <w:rFonts w:ascii="Roboto" w:cs="Roboto" w:eastAsia="Roboto" w:hAnsi="Roboto"/>
+          <w:u w:val="none"/>
         </w:rPr>
       </w:pPr>
       <w:r>
@@ -1604,7 +1574,7 @@
     <w:lvl w:ilvl="0">
       <w:start w:val="1"/>
       <w:numFmt w:val="bullet"/>
-      <w:lvlText w:val="●"/>
+      <w:lvlText w:val="-"/>
       <w:lvlJc w:val="left"/>
       <w:pPr>
         <w:ind w:left="720" w:hanging="360"/>
@@ -1616,7 +1586,7 @@
     <w:lvl w:ilvl="1">
       <w:start w:val="1"/>
       <w:numFmt w:val="bullet"/>
-      <w:lvlText w:val="○"/>
+      <w:lvlText w:val="-"/>
       <w:lvlJc w:val="left"/>
       <w:pPr>
         <w:ind w:left="1440" w:hanging="360"/>
@@ -1714,9 +1684,119 @@
     <w:lvl w:ilvl="0">
       <w:start w:val="1"/>
       <w:numFmt w:val="bullet"/>
+      <w:lvlText w:val="-"/>
+      <w:lvlJc w:val="left"/>
+      <w:pPr>
+        <w:ind w:left="720" w:hanging="360"/>
+      </w:pPr>
+      <w:rPr>
+        <w:u w:val="none"/>
+      </w:rPr>
+    </w:lvl>
+    <w:lvl w:ilvl="1">
+      <w:start w:val="1"/>
+      <w:numFmt w:val="bullet"/>
+      <w:lvlText w:val="○"/>
+      <w:lvlJc w:val="left"/>
+      <w:pPr>
+        <w:ind w:left="1440" w:hanging="360"/>
+      </w:pPr>
+      <w:rPr>
+        <w:u w:val="none"/>
+      </w:rPr>
+    </w:lvl>
+    <w:lvl w:ilvl="2">
+      <w:start w:val="1"/>
+      <w:numFmt w:val="bullet"/>
+      <w:lvlText w:val="■"/>
+      <w:lvlJc w:val="left"/>
+      <w:pPr>
+        <w:ind w:left="2160" w:hanging="360"/>
+      </w:pPr>
+      <w:rPr>
+        <w:u w:val="none"/>
+      </w:rPr>
+    </w:lvl>
+    <w:lvl w:ilvl="3">
+      <w:start w:val="1"/>
+      <w:numFmt w:val="bullet"/>
       <w:lvlText w:val="●"/>
       <w:lvlJc w:val="left"/>
       <w:pPr>
+        <w:ind w:left="2880" w:hanging="360"/>
+      </w:pPr>
+      <w:rPr>
+        <w:u w:val="none"/>
+      </w:rPr>
+    </w:lvl>
+    <w:lvl w:ilvl="4">
+      <w:start w:val="1"/>
+      <w:numFmt w:val="bullet"/>
+      <w:lvlText w:val="○"/>
+      <w:lvlJc w:val="left"/>
+      <w:pPr>
+        <w:ind w:left="3600" w:hanging="360"/>
+      </w:pPr>
+      <w:rPr>
+        <w:u w:val="none"/>
+      </w:rPr>
+    </w:lvl>
+    <w:lvl w:ilvl="5">
+      <w:start w:val="1"/>
+      <w:numFmt w:val="bullet"/>
+      <w:lvlText w:val="■"/>
+      <w:lvlJc w:val="left"/>
+      <w:pPr>
+        <w:ind w:left="4320" w:hanging="360"/>
+      </w:pPr>
+      <w:rPr>
+        <w:u w:val="none"/>
+      </w:rPr>
+    </w:lvl>
+    <w:lvl w:ilvl="6">
+      <w:start w:val="1"/>
+      <w:numFmt w:val="bullet"/>
+      <w:lvlText w:val="●"/>
+      <w:lvlJc w:val="left"/>
+      <w:pPr>
+        <w:ind w:left="5040" w:hanging="360"/>
+      </w:pPr>
+      <w:rPr>
+        <w:u w:val="none"/>
+      </w:rPr>
+    </w:lvl>
+    <w:lvl w:ilvl="7">
+      <w:start w:val="1"/>
+      <w:numFmt w:val="bullet"/>
+      <w:lvlText w:val="○"/>
+      <w:lvlJc w:val="left"/>
+      <w:pPr>
+        <w:ind w:left="5760" w:hanging="360"/>
+      </w:pPr>
+      <w:rPr>
+        <w:u w:val="none"/>
+      </w:rPr>
+    </w:lvl>
+    <w:lvl w:ilvl="8">
+      <w:start w:val="1"/>
+      <w:numFmt w:val="bullet"/>
+      <w:lvlText w:val="■"/>
+      <w:lvlJc w:val="left"/>
+      <w:pPr>
+        <w:ind w:left="6480" w:hanging="360"/>
+      </w:pPr>
+      <w:rPr>
+        <w:u w:val="none"/>
+      </w:rPr>
+    </w:lvl>
+  </w:abstractNum>
+  <w:abstractNum w:abstractNumId="3">
+    <w:lvl w:ilvl="0">
+      <w:start w:val="1"/>
+      <w:numFmt w:val="bullet"/>
+      <w:lvlText w:val="-"/>
+      <w:lvlJc w:val="left"/>
+      <w:pPr>
         <w:ind w:left="720" w:hanging="360"/>
       </w:pPr>
       <w:rPr>
@@ -1726,7 +1806,7 @@
     <w:lvl w:ilvl="1">
       <w:start w:val="1"/>
       <w:numFmt w:val="bullet"/>
-      <w:lvlText w:val="○"/>
+      <w:lvlText w:val="-"/>
       <w:lvlJc w:val="left"/>
       <w:pPr>
         <w:ind w:left="1440" w:hanging="360"/>
@@ -1738,7 +1818,7 @@
     <w:lvl w:ilvl="2">
       <w:start w:val="1"/>
       <w:numFmt w:val="bullet"/>
-      <w:lvlText w:val="■"/>
+      <w:lvlText w:val="-"/>
       <w:lvlJc w:val="left"/>
       <w:pPr>
         <w:ind w:left="2160" w:hanging="360"/>
@@ -1750,7 +1830,7 @@
     <w:lvl w:ilvl="3">
       <w:start w:val="1"/>
       <w:numFmt w:val="bullet"/>
-      <w:lvlText w:val="●"/>
+      <w:lvlText w:val="-"/>
       <w:lvlJc w:val="left"/>
       <w:pPr>
         <w:ind w:left="2880" w:hanging="360"/>
@@ -1762,7 +1842,7 @@
     <w:lvl w:ilvl="4">
       <w:start w:val="1"/>
       <w:numFmt w:val="bullet"/>
-      <w:lvlText w:val="○"/>
+      <w:lvlText w:val="-"/>
       <w:lvlJc w:val="left"/>
       <w:pPr>
         <w:ind w:left="3600" w:hanging="360"/>
@@ -1774,7 +1854,7 @@
     <w:lvl w:ilvl="5">
       <w:start w:val="1"/>
       <w:numFmt w:val="bullet"/>
-      <w:lvlText w:val="■"/>
+      <w:lvlText w:val="-"/>
       <w:lvlJc w:val="left"/>
       <w:pPr>
         <w:ind w:left="4320" w:hanging="360"/>
@@ -1786,7 +1866,7 @@
     <w:lvl w:ilvl="6">
       <w:start w:val="1"/>
       <w:numFmt w:val="bullet"/>
-      <w:lvlText w:val="●"/>
+      <w:lvlText w:val="-"/>
       <w:lvlJc w:val="left"/>
       <w:pPr>
         <w:ind w:left="5040" w:hanging="360"/>
@@ -1798,7 +1878,7 @@
     <w:lvl w:ilvl="7">
       <w:start w:val="1"/>
       <w:numFmt w:val="bullet"/>
-      <w:lvlText w:val="○"/>
+      <w:lvlText w:val="-"/>
       <w:lvlJc w:val="left"/>
       <w:pPr>
         <w:ind w:left="5760" w:hanging="360"/>
@@ -1810,7 +1890,7 @@
     <w:lvl w:ilvl="8">
       <w:start w:val="1"/>
       <w:numFmt w:val="bullet"/>
-      <w:lvlText w:val="■"/>
+      <w:lvlText w:val="-"/>
       <w:lvlJc w:val="left"/>
       <w:pPr>
         <w:ind w:left="6480" w:hanging="360"/>
@@ -1825,6 +1905,9 @@
   </w:num>
   <w:num w:numId="2">
     <w:abstractNumId w:val="2"/>
+  </w:num>
+  <w:num w:numId="3">
+    <w:abstractNumId w:val="3"/>
   </w:num>
 </w:numbering>
 </file>

</xml_diff>

<commit_message>
Deploy lacerda/lacerda.ml to github.com/lacerda/lacerda.ml.git:gh-pages
</commit_message>
<xml_diff>
--- a/docs/Rafael_Lacerda_CV.docx
+++ b/docs/Rafael_Lacerda_CV.docx
@@ -358,7 +358,7 @@
           <w:rFonts w:ascii="Roboto" w:cs="Roboto" w:eastAsia="Roboto" w:hAnsi="Roboto"/>
           <w:rtl w:val="0"/>
         </w:rPr>
-        <w:t xml:space="preserve">Explored advances in Deep Learning and NLP literature to implement document ranking prototypes</w:t>
+        <w:t xml:space="preserve">Explored advances in Deep Learning and NLP literature to implement document ranking prototypes. Used Python, Spacy, Tensorflow, Keras.</w:t>
       </w:r>
     </w:p>
     <w:p>
@@ -1178,14 +1178,9 @@
     </w:p>
     <w:p>
       <w:pPr>
-        <w:numPr>
-          <w:ilvl w:val="0"/>
-          <w:numId w:val="1"/>
-        </w:numPr>
-        <w:ind w:left="990" w:hanging="360"/>
-        <w:rPr>
-          <w:rFonts w:ascii="Georgia" w:cs="Georgia" w:eastAsia="Georgia" w:hAnsi="Georgia"/>
-          <w:b w:val="1"/>
+        <w:ind w:left="360" w:firstLine="0"/>
+        <w:rPr>
+          <w:rFonts w:ascii="Roboto" w:cs="Roboto" w:eastAsia="Roboto" w:hAnsi="Roboto"/>
         </w:rPr>
       </w:pPr>
       <w:r>
@@ -1206,14 +1201,9 @@
     </w:p>
     <w:p>
       <w:pPr>
-        <w:numPr>
-          <w:ilvl w:val="0"/>
-          <w:numId w:val="1"/>
-        </w:numPr>
-        <w:ind w:left="990" w:hanging="360"/>
-        <w:rPr>
-          <w:rFonts w:ascii="Roboto" w:cs="Roboto" w:eastAsia="Roboto" w:hAnsi="Roboto"/>
-          <w:b w:val="1"/>
+        <w:ind w:left="360" w:firstLine="0"/>
+        <w:rPr>
+          <w:rFonts w:ascii="Roboto" w:cs="Roboto" w:eastAsia="Roboto" w:hAnsi="Roboto"/>
         </w:rPr>
       </w:pPr>
       <w:r>
@@ -1234,14 +1224,9 @@
     </w:p>
     <w:p>
       <w:pPr>
-        <w:numPr>
-          <w:ilvl w:val="0"/>
-          <w:numId w:val="1"/>
-        </w:numPr>
-        <w:ind w:left="990" w:hanging="360"/>
-        <w:rPr>
-          <w:rFonts w:ascii="Roboto" w:cs="Roboto" w:eastAsia="Roboto" w:hAnsi="Roboto"/>
-          <w:b w:val="1"/>
+        <w:ind w:left="360" w:firstLine="0"/>
+        <w:rPr>
+          <w:rFonts w:ascii="Roboto" w:cs="Roboto" w:eastAsia="Roboto" w:hAnsi="Roboto"/>
         </w:rPr>
       </w:pPr>
       <w:r>
@@ -1262,14 +1247,9 @@
     </w:p>
     <w:p>
       <w:pPr>
-        <w:numPr>
-          <w:ilvl w:val="0"/>
-          <w:numId w:val="1"/>
-        </w:numPr>
-        <w:ind w:left="990" w:hanging="360"/>
-        <w:rPr>
-          <w:rFonts w:ascii="Roboto" w:cs="Roboto" w:eastAsia="Roboto" w:hAnsi="Roboto"/>
-          <w:u w:val="none"/>
+        <w:ind w:left="360" w:firstLine="0"/>
+        <w:rPr>
+          <w:rFonts w:ascii="Roboto" w:cs="Roboto" w:eastAsia="Roboto" w:hAnsi="Roboto"/>
         </w:rPr>
       </w:pPr>
       <w:r>
@@ -1290,14 +1270,9 @@
     </w:p>
     <w:p>
       <w:pPr>
-        <w:numPr>
-          <w:ilvl w:val="0"/>
-          <w:numId w:val="1"/>
-        </w:numPr>
-        <w:ind w:left="990" w:hanging="360"/>
-        <w:rPr>
-          <w:rFonts w:ascii="Roboto" w:cs="Roboto" w:eastAsia="Roboto" w:hAnsi="Roboto"/>
-          <w:b w:val="1"/>
+        <w:ind w:left="360" w:firstLine="0"/>
+        <w:rPr>
+          <w:rFonts w:ascii="Roboto" w:cs="Roboto" w:eastAsia="Roboto" w:hAnsi="Roboto"/>
         </w:rPr>
       </w:pPr>
       <w:r>
@@ -1318,14 +1293,9 @@
     </w:p>
     <w:p>
       <w:pPr>
-        <w:numPr>
-          <w:ilvl w:val="0"/>
-          <w:numId w:val="1"/>
-        </w:numPr>
-        <w:ind w:left="990" w:hanging="360"/>
-        <w:rPr>
-          <w:rFonts w:ascii="Roboto" w:cs="Roboto" w:eastAsia="Roboto" w:hAnsi="Roboto"/>
-          <w:b w:val="1"/>
+        <w:ind w:left="360" w:firstLine="0"/>
+        <w:rPr>
+          <w:rFonts w:ascii="Roboto" w:cs="Roboto" w:eastAsia="Roboto" w:hAnsi="Roboto"/>
         </w:rPr>
       </w:pPr>
       <w:r>
@@ -1346,14 +1316,9 @@
     </w:p>
     <w:p>
       <w:pPr>
-        <w:numPr>
-          <w:ilvl w:val="0"/>
-          <w:numId w:val="1"/>
-        </w:numPr>
-        <w:ind w:left="990" w:hanging="360"/>
-        <w:rPr>
-          <w:rFonts w:ascii="Roboto" w:cs="Roboto" w:eastAsia="Roboto" w:hAnsi="Roboto"/>
-          <w:b w:val="1"/>
+        <w:ind w:left="360" w:firstLine="0"/>
+        <w:rPr>
+          <w:rFonts w:ascii="Roboto" w:cs="Roboto" w:eastAsia="Roboto" w:hAnsi="Roboto"/>
         </w:rPr>
       </w:pPr>
       <w:r>
@@ -1410,11 +1375,12 @@
       <w:pPr>
         <w:numPr>
           <w:ilvl w:val="0"/>
-          <w:numId w:val="1"/>
-        </w:numPr>
-        <w:ind w:left="990" w:hanging="360"/>
-        <w:rPr>
-          <w:rFonts w:ascii="Roboto" w:cs="Roboto" w:eastAsia="Roboto" w:hAnsi="Roboto"/>
+          <w:numId w:val="3"/>
+        </w:numPr>
+        <w:ind w:left="720" w:hanging="360"/>
+        <w:rPr>
+          <w:rFonts w:ascii="Roboto" w:cs="Roboto" w:eastAsia="Roboto" w:hAnsi="Roboto"/>
+          <w:u w:val="none"/>
         </w:rPr>
       </w:pPr>
       <w:r>
@@ -1423,6 +1389,46 @@
           <w:rtl w:val="0"/>
         </w:rPr>
         <w:t xml:space="preserve">Computational graph framework to chain video filters. Used OpenCV, Python, Numpy (2019).</w:t>
+      </w:r>
+    </w:p>
+    <w:p>
+      <w:pPr>
+        <w:numPr>
+          <w:ilvl w:val="0"/>
+          <w:numId w:val="3"/>
+        </w:numPr>
+        <w:ind w:left="720" w:hanging="360"/>
+        <w:rPr>
+          <w:rFonts w:ascii="Roboto" w:cs="Roboto" w:eastAsia="Roboto" w:hAnsi="Roboto"/>
+          <w:u w:val="none"/>
+        </w:rPr>
+      </w:pPr>
+      <w:r>
+        <w:rPr>
+          <w:rFonts w:ascii="Roboto" w:cs="Roboto" w:eastAsia="Roboto" w:hAnsi="Roboto"/>
+          <w:rtl w:val="0"/>
+        </w:rPr>
+        <w:t xml:space="preserve">Tensorflow-like API to chain image filters that operate spatial and temporal dimensions.</w:t>
+      </w:r>
+    </w:p>
+    <w:p>
+      <w:pPr>
+        <w:numPr>
+          <w:ilvl w:val="0"/>
+          <w:numId w:val="3"/>
+        </w:numPr>
+        <w:ind w:left="720" w:hanging="360"/>
+        <w:rPr>
+          <w:rFonts w:ascii="Roboto" w:cs="Roboto" w:eastAsia="Roboto" w:hAnsi="Roboto"/>
+          <w:u w:val="none"/>
+        </w:rPr>
+      </w:pPr>
+      <w:r>
+        <w:rPr>
+          <w:rFonts w:ascii="Roboto" w:cs="Roboto" w:eastAsia="Roboto" w:hAnsi="Roboto"/>
+          <w:rtl w:val="0"/>
+        </w:rPr>
+        <w:t xml:space="preserve">Emotion based movie recommendation system. Used Python, BeautifulSoup, Numpy (2016).</w:t>
       </w:r>
     </w:p>
     <w:p>
@@ -1431,7 +1437,7 @@
           <w:ilvl w:val="1"/>
           <w:numId w:val="1"/>
         </w:numPr>
-        <w:ind w:left="1440" w:hanging="360"/>
+        <w:ind w:left="1080" w:hanging="360"/>
         <w:rPr>
           <w:rFonts w:ascii="Roboto" w:cs="Roboto" w:eastAsia="Roboto" w:hAnsi="Roboto"/>
           <w:u w:val="none"/>
@@ -1442,7 +1448,7 @@
           <w:rFonts w:ascii="Roboto" w:cs="Roboto" w:eastAsia="Roboto" w:hAnsi="Roboto"/>
           <w:rtl w:val="0"/>
         </w:rPr>
-        <w:t xml:space="preserve">Tensorflow-like API to chain image filters that operate spatial and temporal dimensions.</w:t>
+        <w:t xml:space="preserve">Scraped movie scripts annotated with Ekman emotions throughout the timeline. Recommendations through similarity of emotional progression.</w:t>
       </w:r>
     </w:p>
     <w:p>
@@ -1451,26 +1457,27 @@
           <w:ilvl w:val="0"/>
           <w:numId w:val="1"/>
         </w:numPr>
-        <w:ind w:left="990" w:hanging="360"/>
-        <w:rPr>
-          <w:rFonts w:ascii="Roboto" w:cs="Roboto" w:eastAsia="Roboto" w:hAnsi="Roboto"/>
-        </w:rPr>
-      </w:pPr>
-      <w:r>
-        <w:rPr>
-          <w:rFonts w:ascii="Roboto" w:cs="Roboto" w:eastAsia="Roboto" w:hAnsi="Roboto"/>
-          <w:rtl w:val="0"/>
-        </w:rPr>
-        <w:t xml:space="preserve">Emotion based movie recommendation system. Used Python, BeautifulSoup, Numpy (2016).</w:t>
-      </w:r>
-    </w:p>
-    <w:p>
-      <w:pPr>
-        <w:numPr>
-          <w:ilvl w:val="1"/>
+        <w:ind w:left="720" w:hanging="360"/>
+        <w:rPr>
+          <w:rFonts w:ascii="Roboto" w:cs="Roboto" w:eastAsia="Roboto" w:hAnsi="Roboto"/>
+          <w:u w:val="none"/>
+        </w:rPr>
+      </w:pPr>
+      <w:r>
+        <w:rPr>
+          <w:rFonts w:ascii="Roboto" w:cs="Roboto" w:eastAsia="Roboto" w:hAnsi="Roboto"/>
+          <w:rtl w:val="0"/>
+        </w:rPr>
+        <w:t xml:space="preserve">BSc. Economics thesis on a time series model to measure the effects of uncertainty brought upon by Federal intervention on oil policy. Used the Gretl stats package for the regression model (2014).</w:t>
+      </w:r>
+    </w:p>
+    <w:p>
+      <w:pPr>
+        <w:numPr>
+          <w:ilvl w:val="0"/>
           <w:numId w:val="1"/>
         </w:numPr>
-        <w:ind w:left="1440" w:hanging="360"/>
+        <w:ind w:left="720" w:hanging="360"/>
         <w:rPr>
           <w:rFonts w:ascii="Roboto" w:cs="Roboto" w:eastAsia="Roboto" w:hAnsi="Roboto"/>
           <w:u w:val="none"/>
@@ -1481,7 +1488,7 @@
           <w:rFonts w:ascii="Roboto" w:cs="Roboto" w:eastAsia="Roboto" w:hAnsi="Roboto"/>
           <w:rtl w:val="0"/>
         </w:rPr>
-        <w:t xml:space="preserve">Scraped movie scripts annotated with Ekman emotions throughout the timeline. Recommendations through similarity of emotional progression.</w:t>
+        <w:t xml:space="preserve">6 month internship in real estate management (OR Investimentos) on financial modeling. Automated processes using VBA (2014).</w:t>
       </w:r>
     </w:p>
     <w:p>
@@ -1490,47 +1497,10 @@
           <w:ilvl w:val="0"/>
           <w:numId w:val="1"/>
         </w:numPr>
-        <w:ind w:left="990" w:hanging="360"/>
-        <w:rPr>
-          <w:rFonts w:ascii="Roboto" w:cs="Roboto" w:eastAsia="Roboto" w:hAnsi="Roboto"/>
-        </w:rPr>
-      </w:pPr>
-      <w:r>
-        <w:rPr>
-          <w:rFonts w:ascii="Roboto" w:cs="Roboto" w:eastAsia="Roboto" w:hAnsi="Roboto"/>
-          <w:rtl w:val="0"/>
-        </w:rPr>
-        <w:t xml:space="preserve">BSc. Economics thesis on a time series model to measure the effects of uncertainty brought upon by Federal intervention on oil policy. Used the Gretl stats package for the regression model (2014).</w:t>
-      </w:r>
-    </w:p>
-    <w:p>
-      <w:pPr>
-        <w:numPr>
-          <w:ilvl w:val="0"/>
-          <w:numId w:val="1"/>
-        </w:numPr>
-        <w:ind w:left="990" w:hanging="360"/>
-        <w:rPr>
-          <w:rFonts w:ascii="Roboto" w:cs="Roboto" w:eastAsia="Roboto" w:hAnsi="Roboto"/>
-        </w:rPr>
-      </w:pPr>
-      <w:r>
-        <w:rPr>
-          <w:rFonts w:ascii="Roboto" w:cs="Roboto" w:eastAsia="Roboto" w:hAnsi="Roboto"/>
-          <w:rtl w:val="0"/>
-        </w:rPr>
-        <w:t xml:space="preserve">6 month internship in real estate management (OR Investimentos) on financial modeling. Automated processes using VBA (2014).</w:t>
-      </w:r>
-    </w:p>
-    <w:p>
-      <w:pPr>
-        <w:numPr>
-          <w:ilvl w:val="0"/>
-          <w:numId w:val="1"/>
-        </w:numPr>
-        <w:ind w:left="990" w:hanging="360"/>
-        <w:rPr>
-          <w:rFonts w:ascii="Roboto" w:cs="Roboto" w:eastAsia="Roboto" w:hAnsi="Roboto"/>
+        <w:ind w:left="720" w:hanging="360"/>
+        <w:rPr>
+          <w:rFonts w:ascii="Roboto" w:cs="Roboto" w:eastAsia="Roboto" w:hAnsi="Roboto"/>
+          <w:u w:val="none"/>
         </w:rPr>
       </w:pPr>
       <w:r>
@@ -1604,7 +1574,7 @@
     <w:lvl w:ilvl="0">
       <w:start w:val="1"/>
       <w:numFmt w:val="bullet"/>
-      <w:lvlText w:val="●"/>
+      <w:lvlText w:val="-"/>
       <w:lvlJc w:val="left"/>
       <w:pPr>
         <w:ind w:left="720" w:hanging="360"/>
@@ -1616,7 +1586,7 @@
     <w:lvl w:ilvl="1">
       <w:start w:val="1"/>
       <w:numFmt w:val="bullet"/>
-      <w:lvlText w:val="○"/>
+      <w:lvlText w:val="-"/>
       <w:lvlJc w:val="left"/>
       <w:pPr>
         <w:ind w:left="1440" w:hanging="360"/>
@@ -1714,9 +1684,119 @@
     <w:lvl w:ilvl="0">
       <w:start w:val="1"/>
       <w:numFmt w:val="bullet"/>
+      <w:lvlText w:val="-"/>
+      <w:lvlJc w:val="left"/>
+      <w:pPr>
+        <w:ind w:left="720" w:hanging="360"/>
+      </w:pPr>
+      <w:rPr>
+        <w:u w:val="none"/>
+      </w:rPr>
+    </w:lvl>
+    <w:lvl w:ilvl="1">
+      <w:start w:val="1"/>
+      <w:numFmt w:val="bullet"/>
+      <w:lvlText w:val="○"/>
+      <w:lvlJc w:val="left"/>
+      <w:pPr>
+        <w:ind w:left="1440" w:hanging="360"/>
+      </w:pPr>
+      <w:rPr>
+        <w:u w:val="none"/>
+      </w:rPr>
+    </w:lvl>
+    <w:lvl w:ilvl="2">
+      <w:start w:val="1"/>
+      <w:numFmt w:val="bullet"/>
+      <w:lvlText w:val="■"/>
+      <w:lvlJc w:val="left"/>
+      <w:pPr>
+        <w:ind w:left="2160" w:hanging="360"/>
+      </w:pPr>
+      <w:rPr>
+        <w:u w:val="none"/>
+      </w:rPr>
+    </w:lvl>
+    <w:lvl w:ilvl="3">
+      <w:start w:val="1"/>
+      <w:numFmt w:val="bullet"/>
       <w:lvlText w:val="●"/>
       <w:lvlJc w:val="left"/>
       <w:pPr>
+        <w:ind w:left="2880" w:hanging="360"/>
+      </w:pPr>
+      <w:rPr>
+        <w:u w:val="none"/>
+      </w:rPr>
+    </w:lvl>
+    <w:lvl w:ilvl="4">
+      <w:start w:val="1"/>
+      <w:numFmt w:val="bullet"/>
+      <w:lvlText w:val="○"/>
+      <w:lvlJc w:val="left"/>
+      <w:pPr>
+        <w:ind w:left="3600" w:hanging="360"/>
+      </w:pPr>
+      <w:rPr>
+        <w:u w:val="none"/>
+      </w:rPr>
+    </w:lvl>
+    <w:lvl w:ilvl="5">
+      <w:start w:val="1"/>
+      <w:numFmt w:val="bullet"/>
+      <w:lvlText w:val="■"/>
+      <w:lvlJc w:val="left"/>
+      <w:pPr>
+        <w:ind w:left="4320" w:hanging="360"/>
+      </w:pPr>
+      <w:rPr>
+        <w:u w:val="none"/>
+      </w:rPr>
+    </w:lvl>
+    <w:lvl w:ilvl="6">
+      <w:start w:val="1"/>
+      <w:numFmt w:val="bullet"/>
+      <w:lvlText w:val="●"/>
+      <w:lvlJc w:val="left"/>
+      <w:pPr>
+        <w:ind w:left="5040" w:hanging="360"/>
+      </w:pPr>
+      <w:rPr>
+        <w:u w:val="none"/>
+      </w:rPr>
+    </w:lvl>
+    <w:lvl w:ilvl="7">
+      <w:start w:val="1"/>
+      <w:numFmt w:val="bullet"/>
+      <w:lvlText w:val="○"/>
+      <w:lvlJc w:val="left"/>
+      <w:pPr>
+        <w:ind w:left="5760" w:hanging="360"/>
+      </w:pPr>
+      <w:rPr>
+        <w:u w:val="none"/>
+      </w:rPr>
+    </w:lvl>
+    <w:lvl w:ilvl="8">
+      <w:start w:val="1"/>
+      <w:numFmt w:val="bullet"/>
+      <w:lvlText w:val="■"/>
+      <w:lvlJc w:val="left"/>
+      <w:pPr>
+        <w:ind w:left="6480" w:hanging="360"/>
+      </w:pPr>
+      <w:rPr>
+        <w:u w:val="none"/>
+      </w:rPr>
+    </w:lvl>
+  </w:abstractNum>
+  <w:abstractNum w:abstractNumId="3">
+    <w:lvl w:ilvl="0">
+      <w:start w:val="1"/>
+      <w:numFmt w:val="bullet"/>
+      <w:lvlText w:val="-"/>
+      <w:lvlJc w:val="left"/>
+      <w:pPr>
         <w:ind w:left="720" w:hanging="360"/>
       </w:pPr>
       <w:rPr>
@@ -1726,7 +1806,7 @@
     <w:lvl w:ilvl="1">
       <w:start w:val="1"/>
       <w:numFmt w:val="bullet"/>
-      <w:lvlText w:val="○"/>
+      <w:lvlText w:val="-"/>
       <w:lvlJc w:val="left"/>
       <w:pPr>
         <w:ind w:left="1440" w:hanging="360"/>
@@ -1738,7 +1818,7 @@
     <w:lvl w:ilvl="2">
       <w:start w:val="1"/>
       <w:numFmt w:val="bullet"/>
-      <w:lvlText w:val="■"/>
+      <w:lvlText w:val="-"/>
       <w:lvlJc w:val="left"/>
       <w:pPr>
         <w:ind w:left="2160" w:hanging="360"/>
@@ -1750,7 +1830,7 @@
     <w:lvl w:ilvl="3">
       <w:start w:val="1"/>
       <w:numFmt w:val="bullet"/>
-      <w:lvlText w:val="●"/>
+      <w:lvlText w:val="-"/>
       <w:lvlJc w:val="left"/>
       <w:pPr>
         <w:ind w:left="2880" w:hanging="360"/>
@@ -1762,7 +1842,7 @@
     <w:lvl w:ilvl="4">
       <w:start w:val="1"/>
       <w:numFmt w:val="bullet"/>
-      <w:lvlText w:val="○"/>
+      <w:lvlText w:val="-"/>
       <w:lvlJc w:val="left"/>
       <w:pPr>
         <w:ind w:left="3600" w:hanging="360"/>
@@ -1774,7 +1854,7 @@
     <w:lvl w:ilvl="5">
       <w:start w:val="1"/>
       <w:numFmt w:val="bullet"/>
-      <w:lvlText w:val="■"/>
+      <w:lvlText w:val="-"/>
       <w:lvlJc w:val="left"/>
       <w:pPr>
         <w:ind w:left="4320" w:hanging="360"/>
@@ -1786,7 +1866,7 @@
     <w:lvl w:ilvl="6">
       <w:start w:val="1"/>
       <w:numFmt w:val="bullet"/>
-      <w:lvlText w:val="●"/>
+      <w:lvlText w:val="-"/>
       <w:lvlJc w:val="left"/>
       <w:pPr>
         <w:ind w:left="5040" w:hanging="360"/>
@@ -1798,7 +1878,7 @@
     <w:lvl w:ilvl="7">
       <w:start w:val="1"/>
       <w:numFmt w:val="bullet"/>
-      <w:lvlText w:val="○"/>
+      <w:lvlText w:val="-"/>
       <w:lvlJc w:val="left"/>
       <w:pPr>
         <w:ind w:left="5760" w:hanging="360"/>
@@ -1810,7 +1890,7 @@
     <w:lvl w:ilvl="8">
       <w:start w:val="1"/>
       <w:numFmt w:val="bullet"/>
-      <w:lvlText w:val="■"/>
+      <w:lvlText w:val="-"/>
       <w:lvlJc w:val="left"/>
       <w:pPr>
         <w:ind w:left="6480" w:hanging="360"/>
@@ -1825,6 +1905,9 @@
   </w:num>
   <w:num w:numId="2">
     <w:abstractNumId w:val="2"/>
+  </w:num>
+  <w:num w:numId="3">
+    <w:abstractNumId w:val="3"/>
   </w:num>
 </w:numbering>
 </file>

</xml_diff>

<commit_message>
re-added prior experiences in data analysis
</commit_message>
<xml_diff>
--- a/docs/Rafael_Lacerda_CV.docx
+++ b/docs/Rafael_Lacerda_CV.docx
@@ -128,7 +128,7 @@
           <w:rFonts w:ascii="Roboto" w:cs="Roboto" w:eastAsia="Roboto" w:hAnsi="Roboto"/>
           <w:rtl w:val="0"/>
         </w:rPr>
-        <w:t xml:space="preserve">I tailor ML / DL / NLP research to fit your business. Proven results in 3 years of experience.</w:t>
+        <w:t xml:space="preserve">I tailor ML / DL / NLP research to fit your business. Proven results in over 3 years of experience.</w:t>
       </w:r>
     </w:p>
     <w:p>
@@ -1077,17 +1077,11 @@
         </w:rPr>
         <w:t xml:space="preserve">Used Python, Tensorflow, Keras, Solr/Lucene, Pandas, Spacy, NLTK, Scikit-Learn, MongoDB, Redis, Docker, Travis CI, Kubernetes, AWS.</w:t>
       </w:r>
-      <w:r>
-        <w:rPr>
-          <w:rtl w:val="0"/>
-        </w:rPr>
-      </w:r>
-    </w:p>
-    <w:p>
-      <w:pPr>
-        <w:rPr>
-          <w:rFonts w:ascii="Roboto" w:cs="Roboto" w:eastAsia="Roboto" w:hAnsi="Roboto"/>
-          <w:b w:val="1"/>
+    </w:p>
+    <w:p>
+      <w:pPr>
+        <w:rPr>
+          <w:rFonts w:ascii="Roboto" w:cs="Roboto" w:eastAsia="Roboto" w:hAnsi="Roboto"/>
           <w:sz w:val="16"/>
           <w:szCs w:val="16"/>
         </w:rPr>
@@ -1100,6 +1094,100 @@
     </w:p>
     <w:p>
       <w:pPr>
+        <w:ind w:left="360" w:firstLine="0"/>
+        <w:rPr>
+          <w:rFonts w:ascii="Roboto" w:cs="Roboto" w:eastAsia="Roboto" w:hAnsi="Roboto"/>
+        </w:rPr>
+      </w:pPr>
+      <w:r>
+        <w:rPr>
+          <w:rFonts w:ascii="Roboto" w:cs="Roboto" w:eastAsia="Roboto" w:hAnsi="Roboto"/>
+          <w:b w:val="1"/>
+          <w:rtl w:val="0"/>
+        </w:rPr>
+        <w:t xml:space="preserve">Other analytical roles</w:t>
+      </w:r>
+      <w:r>
+        <w:rPr>
+          <w:rtl w:val="0"/>
+        </w:rPr>
+      </w:r>
+    </w:p>
+    <w:p>
+      <w:pPr>
+        <w:numPr>
+          <w:ilvl w:val="0"/>
+          <w:numId w:val="1"/>
+        </w:numPr>
+        <w:ind w:left="990" w:hanging="360"/>
+        <w:rPr>
+          <w:rFonts w:ascii="Roboto" w:cs="Roboto" w:eastAsia="Roboto" w:hAnsi="Roboto"/>
+        </w:rPr>
+      </w:pPr>
+      <w:r>
+        <w:rPr>
+          <w:rFonts w:ascii="Roboto" w:cs="Roboto" w:eastAsia="Roboto" w:hAnsi="Roboto"/>
+          <w:rtl w:val="0"/>
+        </w:rPr>
+        <w:t xml:space="preserve">Treasury Analyst in Real Estate Investment (Jul 2014 </w:t>
+      </w:r>
+      <w:r>
+        <w:rPr>
+          <w:rFonts w:ascii="Roboto" w:cs="Roboto" w:eastAsia="Roboto" w:hAnsi="Roboto"/>
+          <w:rtl w:val="0"/>
+        </w:rPr>
+        <w:t xml:space="preserve">— Apr </w:t>
+      </w:r>
+      <w:r>
+        <w:rPr>
+          <w:rFonts w:ascii="Roboto" w:cs="Roboto" w:eastAsia="Roboto" w:hAnsi="Roboto"/>
+          <w:rtl w:val="0"/>
+        </w:rPr>
+        <w:t xml:space="preserve">2016)</w:t>
+      </w:r>
+    </w:p>
+    <w:p>
+      <w:pPr>
+        <w:numPr>
+          <w:ilvl w:val="0"/>
+          <w:numId w:val="1"/>
+        </w:numPr>
+        <w:ind w:left="990" w:hanging="360"/>
+        <w:rPr>
+          <w:rFonts w:ascii="Roboto" w:cs="Roboto" w:eastAsia="Roboto" w:hAnsi="Roboto"/>
+          <w:u w:val="none"/>
+        </w:rPr>
+      </w:pPr>
+      <w:r>
+        <w:rPr>
+          <w:rFonts w:ascii="Roboto" w:cs="Roboto" w:eastAsia="Roboto" w:hAnsi="Roboto"/>
+          <w:rtl w:val="0"/>
+        </w:rPr>
+        <w:t xml:space="preserve">Head of Customer Service in a Rocket Internet venture (Jan 2013  — Nov 2013)</w:t>
+      </w:r>
+      <w:r>
+        <w:rPr>
+          <w:rtl w:val="0"/>
+        </w:rPr>
+      </w:r>
+    </w:p>
+    <w:p>
+      <w:pPr>
+        <w:rPr>
+          <w:rFonts w:ascii="Roboto" w:cs="Roboto" w:eastAsia="Roboto" w:hAnsi="Roboto"/>
+          <w:b w:val="1"/>
+          <w:sz w:val="16"/>
+          <w:szCs w:val="16"/>
+        </w:rPr>
+      </w:pPr>
+      <w:r>
+        <w:rPr>
+          <w:rtl w:val="0"/>
+        </w:rPr>
+      </w:r>
+    </w:p>
+    <w:p>
+      <w:pPr>
         <w:rPr>
           <w:rFonts w:ascii="Roboto" w:cs="Roboto" w:eastAsia="Roboto" w:hAnsi="Roboto"/>
         </w:rPr>
@@ -1371,6 +1459,25 @@
           <w:rFonts w:ascii="Roboto" w:cs="Roboto" w:eastAsia="Roboto" w:hAnsi="Roboto"/>
           <w:rtl w:val="0"/>
         </w:rPr>
+        <w:t xml:space="preserve">Publishing</w:t>
+      </w:r>
+    </w:p>
+    <w:p>
+      <w:pPr>
+        <w:numPr>
+          <w:ilvl w:val="0"/>
+          <w:numId w:val="1"/>
+        </w:numPr>
+        <w:ind w:left="990" w:hanging="360"/>
+        <w:rPr>
+          <w:rFonts w:ascii="Roboto" w:cs="Roboto" w:eastAsia="Roboto" w:hAnsi="Roboto"/>
+        </w:rPr>
+      </w:pPr>
+      <w:r>
+        <w:rPr>
+          <w:rFonts w:ascii="Roboto" w:cs="Roboto" w:eastAsia="Roboto" w:hAnsi="Roboto"/>
+          <w:rtl w:val="0"/>
+        </w:rPr>
         <w:t xml:space="preserve">Legal Research &amp; Case Law</w:t>
       </w:r>
     </w:p>
@@ -1429,25 +1536,6 @@
           <w:rtl w:val="0"/>
         </w:rPr>
         <w:t xml:space="preserve">Customer Service Management</w:t>
-      </w:r>
-    </w:p>
-    <w:p>
-      <w:pPr>
-        <w:numPr>
-          <w:ilvl w:val="0"/>
-          <w:numId w:val="1"/>
-        </w:numPr>
-        <w:ind w:left="990" w:hanging="360"/>
-        <w:rPr>
-          <w:rFonts w:ascii="Roboto" w:cs="Roboto" w:eastAsia="Roboto" w:hAnsi="Roboto"/>
-        </w:rPr>
-      </w:pPr>
-      <w:r>
-        <w:rPr>
-          <w:rFonts w:ascii="Roboto" w:cs="Roboto" w:eastAsia="Roboto" w:hAnsi="Roboto"/>
-          <w:rtl w:val="0"/>
-        </w:rPr>
-        <w:t xml:space="preserve">Publishing</w:t>
       </w:r>
     </w:p>
     <w:p>
@@ -1561,82 +1649,6 @@
           <w:rtl w:val="0"/>
         </w:rPr>
         <w:t xml:space="preserve">Scraped movie scripts annotated with Ekman emotions throughout the timeline. Recommendations through similarity of emotional progression.</w:t>
-      </w:r>
-    </w:p>
-    <w:p>
-      <w:pPr>
-        <w:numPr>
-          <w:ilvl w:val="0"/>
-          <w:numId w:val="1"/>
-        </w:numPr>
-        <w:ind w:left="990" w:hanging="360"/>
-        <w:rPr>
-          <w:rFonts w:ascii="Roboto" w:cs="Roboto" w:eastAsia="Roboto" w:hAnsi="Roboto"/>
-        </w:rPr>
-      </w:pPr>
-      <w:r>
-        <w:rPr>
-          <w:rFonts w:ascii="Roboto" w:cs="Roboto" w:eastAsia="Roboto" w:hAnsi="Roboto"/>
-          <w:rtl w:val="0"/>
-        </w:rPr>
-        <w:t xml:space="preserve">2 month immersive bootcamp covering a wide array of data science theory and practice.</w:t>
-      </w:r>
-    </w:p>
-    <w:p>
-      <w:pPr>
-        <w:numPr>
-          <w:ilvl w:val="0"/>
-          <w:numId w:val="1"/>
-        </w:numPr>
-        <w:ind w:left="990" w:hanging="360"/>
-        <w:rPr>
-          <w:rFonts w:ascii="Roboto" w:cs="Roboto" w:eastAsia="Roboto" w:hAnsi="Roboto"/>
-        </w:rPr>
-      </w:pPr>
-      <w:r>
-        <w:rPr>
-          <w:rFonts w:ascii="Roboto" w:cs="Roboto" w:eastAsia="Roboto" w:hAnsi="Roboto"/>
-          <w:rtl w:val="0"/>
-        </w:rPr>
-        <w:t xml:space="preserve">BSc. Economics thesis on a time series model to measure the effects of uncertainty brought upon by Federal intervention on oil policy. Used the Gretl stats package for the regression model (2014).</w:t>
-      </w:r>
-    </w:p>
-    <w:p>
-      <w:pPr>
-        <w:numPr>
-          <w:ilvl w:val="0"/>
-          <w:numId w:val="1"/>
-        </w:numPr>
-        <w:ind w:left="990" w:hanging="360"/>
-        <w:rPr>
-          <w:rFonts w:ascii="Roboto" w:cs="Roboto" w:eastAsia="Roboto" w:hAnsi="Roboto"/>
-        </w:rPr>
-      </w:pPr>
-      <w:r>
-        <w:rPr>
-          <w:rFonts w:ascii="Roboto" w:cs="Roboto" w:eastAsia="Roboto" w:hAnsi="Roboto"/>
-          <w:rtl w:val="0"/>
-        </w:rPr>
-        <w:t xml:space="preserve">6 month internship in real estate management (OR Investimentos) on financial modeling. Automated processes using VBA (2014).</w:t>
-      </w:r>
-    </w:p>
-    <w:p>
-      <w:pPr>
-        <w:numPr>
-          <w:ilvl w:val="0"/>
-          <w:numId w:val="1"/>
-        </w:numPr>
-        <w:ind w:left="990" w:hanging="360"/>
-        <w:rPr>
-          <w:rFonts w:ascii="Roboto" w:cs="Roboto" w:eastAsia="Roboto" w:hAnsi="Roboto"/>
-        </w:rPr>
-      </w:pPr>
-      <w:r>
-        <w:rPr>
-          <w:rFonts w:ascii="Roboto" w:cs="Roboto" w:eastAsia="Roboto" w:hAnsi="Roboto"/>
-          <w:rtl w:val="0"/>
-        </w:rPr>
-        <w:t xml:space="preserve">6 month internship at a hedge fund (Kondor Invest, risk office) clearing daily trades and automating processes. Used Python, SQL and VBA (2012).</w:t>
       </w:r>
       <w:r>
         <w:rPr>

</xml_diff>